<commit_message>
add doc + pdf
</commit_message>
<xml_diff>
--- a/Combination Sum - Hard/2.docx
+++ b/Combination Sum - Hard/2.docx
@@ -1341,16 +1341,7 @@
           <w:szCs w:val="24"/>
           <w:lang w:val="en-US"/>
         </w:rPr>
-        <w:t>50</w:t>
-      </w:r>
-      <w:r>
-        <w:rPr>
-          <w:rFonts w:ascii="Calibri" w:hAnsi="Calibri" w:cs="Calibri"/>
-          <w:sz w:val="24"/>
-          <w:szCs w:val="24"/>
-          <w:lang w:val="en-US"/>
-        </w:rPr>
-        <w:t>0</w:t>
+        <w:t>500</w:t>
       </w:r>
     </w:p>
     <w:p>

</xml_diff>